<commit_message>
Update functions and template to use officer package instead of deprecated ReporteRs.
</commit_message>
<xml_diff>
--- a/inst/template-proposal.docx
+++ b/inst/template-proposal.docx
@@ -1,6 +1,6 @@
 
 <file path=word/document.xml><?xml version="1.0" encoding="utf-8"?>
-<w:document xmlns:wpc="http://schemas.microsoft.com/office/word/2010/wordprocessingCanvas" xmlns:mo="http://schemas.microsoft.com/office/mac/office/2008/main" xmlns:mc="http://schemas.openxmlformats.org/markup-compatibility/2006" xmlns:mv="urn:schemas-microsoft-com:mac:vml" xmlns:o="urn:schemas-microsoft-com:office:office" xmlns:r="http://schemas.openxmlformats.org/officeDocument/2006/relationships" xmlns:m="http://schemas.openxmlformats.org/officeDocument/2006/math" xmlns:v="urn:schemas-microsoft-com:vml" xmlns:wp14="http://schemas.microsoft.com/office/word/2010/wordprocessingDrawing" xmlns:wp="http://schemas.openxmlformats.org/drawingml/2006/wordprocessingDrawing" xmlns:w10="urn:schemas-microsoft-com:office:word" xmlns:w="http://schemas.openxmlformats.org/wordprocessingml/2006/main" xmlns:w14="http://schemas.microsoft.com/office/word/2010/wordml" xmlns:w15="http://schemas.microsoft.com/office/word/2012/wordml" xmlns:wpg="http://schemas.microsoft.com/office/word/2010/wordprocessingGroup" xmlns:wpi="http://schemas.microsoft.com/office/word/2010/wordprocessingInk" xmlns:wne="http://schemas.microsoft.com/office/word/2006/wordml" xmlns:wps="http://schemas.microsoft.com/office/word/2010/wordprocessingShape" mc:Ignorable="w14 w15 wp14">
+<w:document xmlns:wpc="http://schemas.microsoft.com/office/word/2010/wordprocessingCanvas" xmlns:cx="http://schemas.microsoft.com/office/drawing/2014/chartex" xmlns:cx1="http://schemas.microsoft.com/office/drawing/2015/9/8/chartex" xmlns:cx2="http://schemas.microsoft.com/office/drawing/2015/10/21/chartex" xmlns:cx3="http://schemas.microsoft.com/office/drawing/2016/5/9/chartex" xmlns:cx4="http://schemas.microsoft.com/office/drawing/2016/5/10/chartex" xmlns:cx5="http://schemas.microsoft.com/office/drawing/2016/5/11/chartex" xmlns:cx6="http://schemas.microsoft.com/office/drawing/2016/5/12/chartex" xmlns:cx7="http://schemas.microsoft.com/office/drawing/2016/5/13/chartex" xmlns:cx8="http://schemas.microsoft.com/office/drawing/2016/5/14/chartex" xmlns:mc="http://schemas.openxmlformats.org/markup-compatibility/2006" xmlns:aink="http://schemas.microsoft.com/office/drawing/2016/ink" xmlns:am3d="http://schemas.microsoft.com/office/drawing/2017/model3d" xmlns:o="urn:schemas-microsoft-com:office:office" xmlns:r="http://schemas.openxmlformats.org/officeDocument/2006/relationships" xmlns:m="http://schemas.openxmlformats.org/officeDocument/2006/math" xmlns:v="urn:schemas-microsoft-com:vml" xmlns:wp14="http://schemas.microsoft.com/office/word/2010/wordprocessingDrawing" xmlns:wp="http://schemas.openxmlformats.org/drawingml/2006/wordprocessingDrawing" xmlns:w10="urn:schemas-microsoft-com:office:word" xmlns:w="http://schemas.openxmlformats.org/wordprocessingml/2006/main" xmlns:w14="http://schemas.microsoft.com/office/word/2010/wordml" xmlns:w15="http://schemas.microsoft.com/office/word/2012/wordml" xmlns:w16cid="http://schemas.microsoft.com/office/word/2016/wordml/cid" xmlns:w16se="http://schemas.microsoft.com/office/word/2015/wordml/symex" xmlns:wpg="http://schemas.microsoft.com/office/word/2010/wordprocessingGroup" xmlns:wpi="http://schemas.microsoft.com/office/word/2010/wordprocessingInk" xmlns:wne="http://schemas.microsoft.com/office/word/2006/wordml" xmlns:wps="http://schemas.microsoft.com/office/word/2010/wordprocessingShape" mc:Ignorable="w14 w15 w16se w16cid wp14">
   <w:body>
     <w:p>
       <w:pPr>
@@ -64,10 +64,10 @@
                         <a:effectLst/>
                         <a:extLst>
                           <a:ext uri="{FAA26D3D-D897-4be2-8F04-BA451C77F1D7}">
-                            <ma14:placeholderFlag xmlns:ma14="http://schemas.microsoft.com/office/mac/drawingml/2011/main"/>
+                            <ma14:placeholderFlag xmlns:ma14="http://schemas.microsoft.com/office/mac/drawingml/2011/main" xmlns:w="http://schemas.openxmlformats.org/wordprocessingml/2006/main" xmlns:w10="urn:schemas-microsoft-com:office:word" xmlns:v="urn:schemas-microsoft-com:vml" xmlns:o="urn:schemas-microsoft-com:office:office" xmlns:mv="urn:schemas-microsoft-com:mac:vml" xmlns:mo="http://schemas.microsoft.com/office/mac/office/2008/main" xmlns=""/>
                           </a:ext>
                           <a:ext uri="{C572A759-6A51-4108-AA02-DFA0A04FC94B}">
-                            <ma14:wrappingTextBoxFlag xmlns:ma14="http://schemas.microsoft.com/office/mac/drawingml/2011/main"/>
+                            <ma14:wrappingTextBoxFlag xmlns:ma14="http://schemas.microsoft.com/office/mac/drawingml/2011/main" xmlns:w="http://schemas.openxmlformats.org/wordprocessingml/2006/main" xmlns:w10="urn:schemas-microsoft-com:office:word" xmlns:v="urn:schemas-microsoft-com:vml" xmlns:o="urn:schemas-microsoft-com:office:office" xmlns:mv="urn:schemas-microsoft-com:mac:vml" xmlns:mo="http://schemas.microsoft.com/office/mac/office/2008/main" xmlns=""/>
                           </a:ext>
                         </a:extLst>
                       </wps:spPr>
@@ -101,8 +101,8 @@
                               </w:rPr>
                               <w:t>LOGO</w:t>
                             </w:r>
+                            <w:bookmarkEnd w:id="0"/>
                           </w:p>
-                          <w:bookmarkEnd w:id="0"/>
                         </w:txbxContent>
                       </wps:txbx>
                       <wps:bodyPr rot="0" spcFirstLastPara="0" vertOverflow="overflow" horzOverflow="overflow" vert="horz" wrap="square" lIns="0" tIns="0" rIns="0" bIns="0" numCol="1" spcCol="0" rtlCol="0" fromWordArt="0" anchor="t" anchorCtr="0" forceAA="0" compatLnSpc="1">
@@ -125,11 +125,11 @@
           </mc:Choice>
           <mc:Fallback>
             <w:pict>
-              <v:shapetype w14:anchorId="1AAB2D7F" id="_x0000_t202" coordsize="21600,21600" o:spt="202" path="m0,0l0,21600,21600,21600,21600,0xe">
+              <v:shapetype w14:anchorId="1AAB2D7F" id="_x0000_t202" coordsize="21600,21600" o:spt="202" path="m,l,21600r21600,l21600,xe">
                 <v:stroke joinstyle="miter"/>
                 <v:path gradientshapeok="t" o:connecttype="rect"/>
               </v:shapetype>
-              <v:shape id="Text Box 2" o:spid="_x0000_s1026" type="#_x0000_t202" style="position:absolute;margin-left:0;margin-top:0;width:127.55pt;height:434.15pt;z-index:251664384;visibility:visible;mso-wrap-style:square;mso-width-percent:0;mso-height-percent:0;mso-left-percent:0;mso-top-percent:0;mso-wrap-distance-left:9pt;mso-wrap-distance-top:0;mso-wrap-distance-right:9pt;mso-wrap-distance-bottom:0;mso-position-horizontal-relative:page;mso-position-vertical-relative:page;mso-width-percent:0;mso-height-percent:0;mso-left-percent:0;mso-top-percent:0;mso-width-relative:margin;mso-height-relative:margin;v-text-anchor:top" o:gfxdata="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" filled="f" stroked="f">
+              <v:shape id="Text Box 2" o:spid="_x0000_s1026" type="#_x0000_t202" style="position:absolute;margin-left:0;margin-top:0;width:127.55pt;height:434.15pt;z-index:251664384;visibility:visible;mso-wrap-style:square;mso-width-percent:0;mso-height-percent:0;mso-left-percent:0;mso-top-percent:0;mso-wrap-distance-left:9pt;mso-wrap-distance-top:0;mso-wrap-distance-right:9pt;mso-wrap-distance-bottom:0;mso-position-horizontal-relative:page;mso-position-vertical-relative:page;mso-width-percent:0;mso-height-percent:0;mso-left-percent:0;mso-top-percent:0;mso-width-relative:margin;mso-height-relative:margin;v-text-anchor:top" o:gfxdata="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" filled="f" stroked="f">
                 <v:textbox inset="0,0,0,0">
                   <w:txbxContent>
                     <w:p>
@@ -146,8 +146,8 @@
                         </w:rPr>
                         <w:t>LOGO</w:t>
                       </w:r>
+                      <w:bookmarkEnd w:id="1"/>
                     </w:p>
-                    <w:bookmarkEnd w:id="1"/>
                   </w:txbxContent>
                 </v:textbox>
                 <w10:wrap anchorx="page" anchory="page"/>
@@ -197,7 +197,7 @@
                         <a:effectLst/>
                         <a:extLst>
                           <a:ext uri="{C572A759-6A51-4108-AA02-DFA0A04FC94B}">
-                            <ma14:wrappingTextBoxFlag xmlns:ma14="http://schemas.microsoft.com/office/mac/drawingml/2011/main"/>
+                            <ma14:wrappingTextBoxFlag xmlns:ma14="http://schemas.microsoft.com/office/mac/drawingml/2011/main" xmlns:w="http://schemas.openxmlformats.org/wordprocessingml/2006/main" xmlns:w10="urn:schemas-microsoft-com:office:word" xmlns:v="urn:schemas-microsoft-com:vml" xmlns:o="urn:schemas-microsoft-com:office:office" xmlns:mv="urn:schemas-microsoft-com:mac:vml" xmlns:mo="http://schemas.microsoft.com/office/mac/office/2008/main" xmlns=""/>
                           </a:ext>
                         </a:extLst>
                       </wps:spPr>
@@ -225,18 +225,18 @@
                             <w:r>
                               <w:t>DATE</w:t>
                             </w:r>
+                            <w:bookmarkEnd w:id="2"/>
                           </w:p>
                           <w:p>
                             <w:pPr>
                               <w:pStyle w:val="sidedate"/>
                             </w:pPr>
                             <w:bookmarkStart w:id="3" w:name="contact"/>
-                            <w:bookmarkEnd w:id="2"/>
                             <w:r>
                               <w:t>CONTACT</w:t>
                             </w:r>
+                            <w:bookmarkEnd w:id="3"/>
                           </w:p>
-                          <w:bookmarkEnd w:id="3"/>
                         </w:txbxContent>
                       </wps:txbx>
                       <wps:bodyPr rot="0" spcFirstLastPara="0" vertOverflow="overflow" horzOverflow="overflow" vert="horz" wrap="square" lIns="182880" tIns="0" rIns="0" bIns="0" numCol="1" spcCol="0" rtlCol="0" fromWordArt="0" anchor="t" anchorCtr="0" forceAA="0" compatLnSpc="1">
@@ -256,7 +256,7 @@
           </mc:Choice>
           <mc:Fallback>
             <w:pict>
-              <v:shape w14:anchorId="11D4C4F0" id="Text Box 3" o:spid="_x0000_s1027" type="#_x0000_t202" style="position:absolute;margin-left:-141.85pt;margin-top:434.15pt;width:128.15pt;height:201.6pt;z-index:251662336;visibility:visible;mso-wrap-style:square;mso-width-percent:0;mso-wrap-distance-left:9pt;mso-wrap-distance-top:0;mso-wrap-distance-right:9pt;mso-wrap-distance-bottom:0;mso-position-horizontal:absolute;mso-position-horizontal-relative:text;mso-position-vertical:absolute;mso-position-vertical-relative:page;mso-width-percent:0;mso-width-relative:margin;v-text-anchor:top" o:gfxdata="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" filled="f" stroked="f">
+              <v:shape w14:anchorId="11D4C4F0" id="Text Box 3" o:spid="_x0000_s1027" type="#_x0000_t202" style="position:absolute;margin-left:-141.85pt;margin-top:434.15pt;width:128.15pt;height:201.6pt;z-index:251662336;visibility:visible;mso-wrap-style:square;mso-width-percent:0;mso-wrap-distance-left:9pt;mso-wrap-distance-top:0;mso-wrap-distance-right:9pt;mso-wrap-distance-bottom:0;mso-position-horizontal:absolute;mso-position-horizontal-relative:text;mso-position-vertical:absolute;mso-position-vertical-relative:page;mso-width-percent:0;mso-width-relative:margin;v-text-anchor:top" o:gfxdata="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" filled="f" stroked="f">
                 <v:textbox inset="14.4pt,0,0,0">
                   <w:txbxContent>
                     <w:p>
@@ -267,18 +267,18 @@
                       <w:r>
                         <w:t>DATE</w:t>
                       </w:r>
+                      <w:bookmarkEnd w:id="4"/>
                     </w:p>
                     <w:p>
                       <w:pPr>
                         <w:pStyle w:val="sidedate"/>
                       </w:pPr>
                       <w:bookmarkStart w:id="5" w:name="contact"/>
-                      <w:bookmarkEnd w:id="4"/>
                       <w:r>
                         <w:t>CONTACT</w:t>
                       </w:r>
+                      <w:bookmarkEnd w:id="5"/>
                     </w:p>
-                    <w:bookmarkEnd w:id="5"/>
                   </w:txbxContent>
                 </v:textbox>
                 <w10:wrap type="square" anchory="page"/>
@@ -296,7 +296,7 @@
         <mc:AlternateContent>
           <mc:Choice Requires="wps">
             <w:drawing>
-              <wp:anchor distT="0" distB="0" distL="114300" distR="114300" simplePos="0" relativeHeight="251661312" behindDoc="1" locked="1" layoutInCell="1" allowOverlap="1" wp14:anchorId="512C40D1" wp14:editId="2C680197">
+              <wp:anchor distT="0" distB="0" distL="114300" distR="114300" simplePos="0" relativeHeight="251661312" behindDoc="1" locked="1" layoutInCell="1" allowOverlap="1" wp14:anchorId="512C40D1" wp14:editId="0420A0BA">
                 <wp:simplePos x="0" y="0"/>
                 <wp:positionH relativeFrom="column">
                   <wp:posOffset>-1590675</wp:posOffset>
@@ -328,7 +328,7 @@
                         <a:effectLst/>
                         <a:extLst>
                           <a:ext uri="{C572A759-6A51-4108-AA02-DFA0A04FC94B}">
-                            <ma14:wrappingTextBoxFlag xmlns:ma14="http://schemas.microsoft.com/office/mac/drawingml/2011/main"/>
+                            <ma14:wrappingTextBoxFlag xmlns:ma14="http://schemas.microsoft.com/office/mac/drawingml/2011/main" xmlns:w="http://schemas.openxmlformats.org/wordprocessingml/2006/main" xmlns:w10="urn:schemas-microsoft-com:office:word" xmlns:v="urn:schemas-microsoft-com:vml" xmlns:o="urn:schemas-microsoft-com:office:office" xmlns:mv="urn:schemas-microsoft-com:mac:vml" xmlns:mo="http://schemas.microsoft.com/office/mac/office/2008/main" xmlns=""/>
                           </a:ext>
                         </a:extLst>
                       </wps:spPr>
@@ -353,8 +353,8 @@
                             <w:r>
                               <w:t>FOOTER</w:t>
                             </w:r>
+                            <w:bookmarkEnd w:id="6"/>
                           </w:p>
-                          <w:bookmarkEnd w:id="6"/>
                         </w:txbxContent>
                       </wps:txbx>
                       <wps:bodyPr rot="0" spcFirstLastPara="0" vertOverflow="overflow" horzOverflow="overflow" vert="horz" wrap="square" lIns="0" tIns="0" rIns="0" bIns="0" numCol="1" spcCol="0" rtlCol="0" fromWordArt="0" anchor="t" anchorCtr="0" forceAA="0" compatLnSpc="1">
@@ -377,7 +377,7 @@
           </mc:Choice>
           <mc:Fallback>
             <w:pict>
-              <v:shape w14:anchorId="512C40D1" id="Text Box 1" o:spid="_x0000_s1028" type="#_x0000_t202" style="position:absolute;margin-left:-125.25pt;margin-top:10in;width:577.65pt;height:70.55pt;z-index:-251655168;visibility:visible;mso-wrap-style:square;mso-width-percent:0;mso-height-percent:0;mso-wrap-distance-left:9pt;mso-wrap-distance-top:0;mso-wrap-distance-right:9pt;mso-wrap-distance-bottom:0;mso-position-horizontal:absolute;mso-position-horizontal-relative:text;mso-position-vertical:absolute;mso-position-vertical-relative:page;mso-width-percent:0;mso-height-percent:0;mso-width-relative:margin;mso-height-relative:margin;v-text-anchor:top" o:gfxdata="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" filled="f" stroked="f">
+              <v:shape w14:anchorId="512C40D1" id="Text Box 1" o:spid="_x0000_s1028" type="#_x0000_t202" style="position:absolute;margin-left:-125.25pt;margin-top:10in;width:577.65pt;height:70.55pt;z-index:-251655168;visibility:visible;mso-wrap-style:square;mso-width-percent:0;mso-height-percent:0;mso-wrap-distance-left:9pt;mso-wrap-distance-top:0;mso-wrap-distance-right:9pt;mso-wrap-distance-bottom:0;mso-position-horizontal:absolute;mso-position-horizontal-relative:text;mso-position-vertical:absolute;mso-position-vertical-relative:page;mso-width-percent:0;mso-height-percent:0;mso-width-relative:margin;mso-height-relative:margin;v-text-anchor:top" o:gfxdata="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" filled="f" stroked="f">
                 <v:textbox inset="0,0,0,0">
                   <w:txbxContent>
                     <w:p>
@@ -385,8 +385,8 @@
                       <w:r>
                         <w:t>FOOTER</w:t>
                       </w:r>
+                      <w:bookmarkEnd w:id="7"/>
                     </w:p>
-                    <w:bookmarkEnd w:id="7"/>
                   </w:txbxContent>
                 </v:textbox>
                 <w10:wrap type="topAndBottom" anchory="page"/>
@@ -416,7 +416,7 @@
 </file>
 
 <file path=word/endnotes.xml><?xml version="1.0" encoding="utf-8"?>
-<w:endnotes xmlns:wpc="http://schemas.microsoft.com/office/word/2010/wordprocessingCanvas" xmlns:mo="http://schemas.microsoft.com/office/mac/office/2008/main" xmlns:mc="http://schemas.openxmlformats.org/markup-compatibility/2006" xmlns:mv="urn:schemas-microsoft-com:mac:vml" xmlns:o="urn:schemas-microsoft-com:office:office" xmlns:r="http://schemas.openxmlformats.org/officeDocument/2006/relationships" xmlns:m="http://schemas.openxmlformats.org/officeDocument/2006/math" xmlns:v="urn:schemas-microsoft-com:vml" xmlns:wp14="http://schemas.microsoft.com/office/word/2010/wordprocessingDrawing" xmlns:wp="http://schemas.openxmlformats.org/drawingml/2006/wordprocessingDrawing" xmlns:w10="urn:schemas-microsoft-com:office:word" xmlns:w="http://schemas.openxmlformats.org/wordprocessingml/2006/main" xmlns:w14="http://schemas.microsoft.com/office/word/2010/wordml" xmlns:w15="http://schemas.microsoft.com/office/word/2012/wordml" xmlns:wpg="http://schemas.microsoft.com/office/word/2010/wordprocessingGroup" xmlns:wpi="http://schemas.microsoft.com/office/word/2010/wordprocessingInk" xmlns:wne="http://schemas.microsoft.com/office/word/2006/wordml" xmlns:wps="http://schemas.microsoft.com/office/word/2010/wordprocessingShape" mc:Ignorable="w14 w15 wp14">
+<w:endnotes xmlns:wpc="http://schemas.microsoft.com/office/word/2010/wordprocessingCanvas" xmlns:cx="http://schemas.microsoft.com/office/drawing/2014/chartex" xmlns:cx1="http://schemas.microsoft.com/office/drawing/2015/9/8/chartex" xmlns:cx2="http://schemas.microsoft.com/office/drawing/2015/10/21/chartex" xmlns:cx3="http://schemas.microsoft.com/office/drawing/2016/5/9/chartex" xmlns:cx4="http://schemas.microsoft.com/office/drawing/2016/5/10/chartex" xmlns:cx5="http://schemas.microsoft.com/office/drawing/2016/5/11/chartex" xmlns:cx6="http://schemas.microsoft.com/office/drawing/2016/5/12/chartex" xmlns:cx7="http://schemas.microsoft.com/office/drawing/2016/5/13/chartex" xmlns:cx8="http://schemas.microsoft.com/office/drawing/2016/5/14/chartex" xmlns:mc="http://schemas.openxmlformats.org/markup-compatibility/2006" xmlns:aink="http://schemas.microsoft.com/office/drawing/2016/ink" xmlns:am3d="http://schemas.microsoft.com/office/drawing/2017/model3d" xmlns:o="urn:schemas-microsoft-com:office:office" xmlns:r="http://schemas.openxmlformats.org/officeDocument/2006/relationships" xmlns:m="http://schemas.openxmlformats.org/officeDocument/2006/math" xmlns:v="urn:schemas-microsoft-com:vml" xmlns:wp14="http://schemas.microsoft.com/office/word/2010/wordprocessingDrawing" xmlns:wp="http://schemas.openxmlformats.org/drawingml/2006/wordprocessingDrawing" xmlns:w10="urn:schemas-microsoft-com:office:word" xmlns:w="http://schemas.openxmlformats.org/wordprocessingml/2006/main" xmlns:w14="http://schemas.microsoft.com/office/word/2010/wordml" xmlns:w15="http://schemas.microsoft.com/office/word/2012/wordml" xmlns:w16cid="http://schemas.microsoft.com/office/word/2016/wordml/cid" xmlns:w16se="http://schemas.microsoft.com/office/word/2015/wordml/symex" xmlns:wpg="http://schemas.microsoft.com/office/word/2010/wordprocessingGroup" xmlns:wpi="http://schemas.microsoft.com/office/word/2010/wordprocessingInk" xmlns:wne="http://schemas.microsoft.com/office/word/2006/wordml" xmlns:wps="http://schemas.microsoft.com/office/word/2010/wordprocessingShape" mc:Ignorable="w14 w15 w16se w16cid wp14">
   <w:endnote w:type="separator" w:id="-1">
     <w:p>
       <w:pPr>
@@ -441,7 +441,7 @@
 </file>
 
 <file path=word/footer1.xml><?xml version="1.0" encoding="utf-8"?>
-<w:ftr xmlns:wpc="http://schemas.microsoft.com/office/word/2010/wordprocessingCanvas" xmlns:mo="http://schemas.microsoft.com/office/mac/office/2008/main" xmlns:mc="http://schemas.openxmlformats.org/markup-compatibility/2006" xmlns:mv="urn:schemas-microsoft-com:mac:vml" xmlns:o="urn:schemas-microsoft-com:office:office" xmlns:r="http://schemas.openxmlformats.org/officeDocument/2006/relationships" xmlns:m="http://schemas.openxmlformats.org/officeDocument/2006/math" xmlns:v="urn:schemas-microsoft-com:vml" xmlns:wp14="http://schemas.microsoft.com/office/word/2010/wordprocessingDrawing" xmlns:wp="http://schemas.openxmlformats.org/drawingml/2006/wordprocessingDrawing" xmlns:w10="urn:schemas-microsoft-com:office:word" xmlns:w="http://schemas.openxmlformats.org/wordprocessingml/2006/main" xmlns:w14="http://schemas.microsoft.com/office/word/2010/wordml" xmlns:w15="http://schemas.microsoft.com/office/word/2012/wordml" xmlns:wpg="http://schemas.microsoft.com/office/word/2010/wordprocessingGroup" xmlns:wpi="http://schemas.microsoft.com/office/word/2010/wordprocessingInk" xmlns:wne="http://schemas.microsoft.com/office/word/2006/wordml" xmlns:wps="http://schemas.microsoft.com/office/word/2010/wordprocessingShape" mc:Ignorable="w14 w15 wp14">
+<w:ftr xmlns:wpc="http://schemas.microsoft.com/office/word/2010/wordprocessingCanvas" xmlns:cx="http://schemas.microsoft.com/office/drawing/2014/chartex" xmlns:cx1="http://schemas.microsoft.com/office/drawing/2015/9/8/chartex" xmlns:cx2="http://schemas.microsoft.com/office/drawing/2015/10/21/chartex" xmlns:cx3="http://schemas.microsoft.com/office/drawing/2016/5/9/chartex" xmlns:cx4="http://schemas.microsoft.com/office/drawing/2016/5/10/chartex" xmlns:cx5="http://schemas.microsoft.com/office/drawing/2016/5/11/chartex" xmlns:cx6="http://schemas.microsoft.com/office/drawing/2016/5/12/chartex" xmlns:cx7="http://schemas.microsoft.com/office/drawing/2016/5/13/chartex" xmlns:cx8="http://schemas.microsoft.com/office/drawing/2016/5/14/chartex" xmlns:mc="http://schemas.openxmlformats.org/markup-compatibility/2006" xmlns:aink="http://schemas.microsoft.com/office/drawing/2016/ink" xmlns:am3d="http://schemas.microsoft.com/office/drawing/2017/model3d" xmlns:o="urn:schemas-microsoft-com:office:office" xmlns:r="http://schemas.openxmlformats.org/officeDocument/2006/relationships" xmlns:m="http://schemas.openxmlformats.org/officeDocument/2006/math" xmlns:v="urn:schemas-microsoft-com:vml" xmlns:wp14="http://schemas.microsoft.com/office/word/2010/wordprocessingDrawing" xmlns:wp="http://schemas.openxmlformats.org/drawingml/2006/wordprocessingDrawing" xmlns:w10="urn:schemas-microsoft-com:office:word" xmlns:w="http://schemas.openxmlformats.org/wordprocessingml/2006/main" xmlns:w14="http://schemas.microsoft.com/office/word/2010/wordml" xmlns:w15="http://schemas.microsoft.com/office/word/2012/wordml" xmlns:w16cid="http://schemas.microsoft.com/office/word/2016/wordml/cid" xmlns:w16se="http://schemas.microsoft.com/office/word/2015/wordml/symex" xmlns:wpg="http://schemas.microsoft.com/office/word/2010/wordprocessingGroup" xmlns:wpi="http://schemas.microsoft.com/office/word/2010/wordprocessingInk" xmlns:wne="http://schemas.microsoft.com/office/word/2006/wordml" xmlns:wps="http://schemas.microsoft.com/office/word/2010/wordprocessingShape" mc:Ignorable="w14 w15 w16se w16cid wp14">
   <w:p>
     <w:pPr>
       <w:pStyle w:val="Footer"/>
@@ -452,7 +452,7 @@
 </file>
 
 <file path=word/footnotes.xml><?xml version="1.0" encoding="utf-8"?>
-<w:footnotes xmlns:wpc="http://schemas.microsoft.com/office/word/2010/wordprocessingCanvas" xmlns:mo="http://schemas.microsoft.com/office/mac/office/2008/main" xmlns:mc="http://schemas.openxmlformats.org/markup-compatibility/2006" xmlns:mv="urn:schemas-microsoft-com:mac:vml" xmlns:o="urn:schemas-microsoft-com:office:office" xmlns:r="http://schemas.openxmlformats.org/officeDocument/2006/relationships" xmlns:m="http://schemas.openxmlformats.org/officeDocument/2006/math" xmlns:v="urn:schemas-microsoft-com:vml" xmlns:wp14="http://schemas.microsoft.com/office/word/2010/wordprocessingDrawing" xmlns:wp="http://schemas.openxmlformats.org/drawingml/2006/wordprocessingDrawing" xmlns:w10="urn:schemas-microsoft-com:office:word" xmlns:w="http://schemas.openxmlformats.org/wordprocessingml/2006/main" xmlns:w14="http://schemas.microsoft.com/office/word/2010/wordml" xmlns:w15="http://schemas.microsoft.com/office/word/2012/wordml" xmlns:wpg="http://schemas.microsoft.com/office/word/2010/wordprocessingGroup" xmlns:wpi="http://schemas.microsoft.com/office/word/2010/wordprocessingInk" xmlns:wne="http://schemas.microsoft.com/office/word/2006/wordml" xmlns:wps="http://schemas.microsoft.com/office/word/2010/wordprocessingShape" mc:Ignorable="w14 w15 wp14">
+<w:footnotes xmlns:wpc="http://schemas.microsoft.com/office/word/2010/wordprocessingCanvas" xmlns:cx="http://schemas.microsoft.com/office/drawing/2014/chartex" xmlns:cx1="http://schemas.microsoft.com/office/drawing/2015/9/8/chartex" xmlns:cx2="http://schemas.microsoft.com/office/drawing/2015/10/21/chartex" xmlns:cx3="http://schemas.microsoft.com/office/drawing/2016/5/9/chartex" xmlns:cx4="http://schemas.microsoft.com/office/drawing/2016/5/10/chartex" xmlns:cx5="http://schemas.microsoft.com/office/drawing/2016/5/11/chartex" xmlns:cx6="http://schemas.microsoft.com/office/drawing/2016/5/12/chartex" xmlns:cx7="http://schemas.microsoft.com/office/drawing/2016/5/13/chartex" xmlns:cx8="http://schemas.microsoft.com/office/drawing/2016/5/14/chartex" xmlns:mc="http://schemas.openxmlformats.org/markup-compatibility/2006" xmlns:aink="http://schemas.microsoft.com/office/drawing/2016/ink" xmlns:am3d="http://schemas.microsoft.com/office/drawing/2017/model3d" xmlns:o="urn:schemas-microsoft-com:office:office" xmlns:r="http://schemas.openxmlformats.org/officeDocument/2006/relationships" xmlns:m="http://schemas.openxmlformats.org/officeDocument/2006/math" xmlns:v="urn:schemas-microsoft-com:vml" xmlns:wp14="http://schemas.microsoft.com/office/word/2010/wordprocessingDrawing" xmlns:wp="http://schemas.openxmlformats.org/drawingml/2006/wordprocessingDrawing" xmlns:w10="urn:schemas-microsoft-com:office:word" xmlns:w="http://schemas.openxmlformats.org/wordprocessingml/2006/main" xmlns:w14="http://schemas.microsoft.com/office/word/2010/wordml" xmlns:w15="http://schemas.microsoft.com/office/word/2012/wordml" xmlns:w16cid="http://schemas.microsoft.com/office/word/2016/wordml/cid" xmlns:w16se="http://schemas.microsoft.com/office/word/2015/wordml/symex" xmlns:wpg="http://schemas.microsoft.com/office/word/2010/wordprocessingGroup" xmlns:wpi="http://schemas.microsoft.com/office/word/2010/wordprocessingInk" xmlns:wne="http://schemas.microsoft.com/office/word/2006/wordml" xmlns:wps="http://schemas.microsoft.com/office/word/2010/wordprocessingShape" mc:Ignorable="w14 w15 w16se w16cid wp14">
   <w:footnote w:type="separator" w:id="-1">
     <w:p>
       <w:r>
@@ -471,7 +471,7 @@
 </file>
 
 <file path=word/header1.xml><?xml version="1.0" encoding="utf-8"?>
-<w:hdr xmlns:wpc="http://schemas.microsoft.com/office/word/2010/wordprocessingCanvas" xmlns:mo="http://schemas.microsoft.com/office/mac/office/2008/main" xmlns:mc="http://schemas.openxmlformats.org/markup-compatibility/2006" xmlns:mv="urn:schemas-microsoft-com:mac:vml" xmlns:o="urn:schemas-microsoft-com:office:office" xmlns:r="http://schemas.openxmlformats.org/officeDocument/2006/relationships" xmlns:m="http://schemas.openxmlformats.org/officeDocument/2006/math" xmlns:v="urn:schemas-microsoft-com:vml" xmlns:wp14="http://schemas.microsoft.com/office/word/2010/wordprocessingDrawing" xmlns:wp="http://schemas.openxmlformats.org/drawingml/2006/wordprocessingDrawing" xmlns:w10="urn:schemas-microsoft-com:office:word" xmlns:w="http://schemas.openxmlformats.org/wordprocessingml/2006/main" xmlns:w14="http://schemas.microsoft.com/office/word/2010/wordml" xmlns:w15="http://schemas.microsoft.com/office/word/2012/wordml" xmlns:wpg="http://schemas.microsoft.com/office/word/2010/wordprocessingGroup" xmlns:wpi="http://schemas.microsoft.com/office/word/2010/wordprocessingInk" xmlns:wne="http://schemas.microsoft.com/office/word/2006/wordml" xmlns:wps="http://schemas.microsoft.com/office/word/2010/wordprocessingShape" mc:Ignorable="w14 w15 wp14">
+<w:hdr xmlns:wpc="http://schemas.microsoft.com/office/word/2010/wordprocessingCanvas" xmlns:cx="http://schemas.microsoft.com/office/drawing/2014/chartex" xmlns:cx1="http://schemas.microsoft.com/office/drawing/2015/9/8/chartex" xmlns:cx2="http://schemas.microsoft.com/office/drawing/2015/10/21/chartex" xmlns:cx3="http://schemas.microsoft.com/office/drawing/2016/5/9/chartex" xmlns:cx4="http://schemas.microsoft.com/office/drawing/2016/5/10/chartex" xmlns:cx5="http://schemas.microsoft.com/office/drawing/2016/5/11/chartex" xmlns:cx6="http://schemas.microsoft.com/office/drawing/2016/5/12/chartex" xmlns:cx7="http://schemas.microsoft.com/office/drawing/2016/5/13/chartex" xmlns:cx8="http://schemas.microsoft.com/office/drawing/2016/5/14/chartex" xmlns:mc="http://schemas.openxmlformats.org/markup-compatibility/2006" xmlns:aink="http://schemas.microsoft.com/office/drawing/2016/ink" xmlns:am3d="http://schemas.microsoft.com/office/drawing/2017/model3d" xmlns:o="urn:schemas-microsoft-com:office:office" xmlns:r="http://schemas.openxmlformats.org/officeDocument/2006/relationships" xmlns:m="http://schemas.openxmlformats.org/officeDocument/2006/math" xmlns:v="urn:schemas-microsoft-com:vml" xmlns:wp14="http://schemas.microsoft.com/office/word/2010/wordprocessingDrawing" xmlns:wp="http://schemas.openxmlformats.org/drawingml/2006/wordprocessingDrawing" xmlns:w10="urn:schemas-microsoft-com:office:word" xmlns:w="http://schemas.openxmlformats.org/wordprocessingml/2006/main" xmlns:w14="http://schemas.microsoft.com/office/word/2010/wordml" xmlns:w15="http://schemas.microsoft.com/office/word/2012/wordml" xmlns:w16cid="http://schemas.microsoft.com/office/word/2016/wordml/cid" xmlns:w16se="http://schemas.microsoft.com/office/word/2015/wordml/symex" xmlns:wpg="http://schemas.microsoft.com/office/word/2010/wordprocessingGroup" xmlns:wpi="http://schemas.microsoft.com/office/word/2010/wordprocessingInk" xmlns:wne="http://schemas.microsoft.com/office/word/2006/wordml" xmlns:wps="http://schemas.microsoft.com/office/word/2010/wordprocessingShape" mc:Ignorable="w14 w15 w16se w16cid wp14">
   <w:p>
     <w:pPr>
       <w:pStyle w:val="Header"/>
@@ -494,8 +494,8 @@
 </file>
 
 <file path=word/numbering.xml><?xml version="1.0" encoding="utf-8"?>
-<w:numbering xmlns:wpc="http://schemas.microsoft.com/office/word/2010/wordprocessingCanvas" xmlns:mo="http://schemas.microsoft.com/office/mac/office/2008/main" xmlns:mc="http://schemas.openxmlformats.org/markup-compatibility/2006" xmlns:mv="urn:schemas-microsoft-com:mac:vml" xmlns:o="urn:schemas-microsoft-com:office:office" xmlns:r="http://schemas.openxmlformats.org/officeDocument/2006/relationships" xmlns:m="http://schemas.openxmlformats.org/officeDocument/2006/math" xmlns:v="urn:schemas-microsoft-com:vml" xmlns:wp14="http://schemas.microsoft.com/office/word/2010/wordprocessingDrawing" xmlns:wp="http://schemas.openxmlformats.org/drawingml/2006/wordprocessingDrawing" xmlns:w10="urn:schemas-microsoft-com:office:word" xmlns:w="http://schemas.openxmlformats.org/wordprocessingml/2006/main" xmlns:w14="http://schemas.microsoft.com/office/word/2010/wordml" xmlns:w15="http://schemas.microsoft.com/office/word/2012/wordml" xmlns:wpg="http://schemas.microsoft.com/office/word/2010/wordprocessingGroup" xmlns:wpi="http://schemas.microsoft.com/office/word/2010/wordprocessingInk" xmlns:wne="http://schemas.microsoft.com/office/word/2006/wordml" xmlns:wps="http://schemas.microsoft.com/office/word/2010/wordprocessingShape" mc:Ignorable="w14 w15 wp14">
-  <w:abstractNum w:abstractNumId="0">
+<w:numbering xmlns:wpc="http://schemas.microsoft.com/office/word/2010/wordprocessingCanvas" xmlns:cx="http://schemas.microsoft.com/office/drawing/2014/chartex" xmlns:cx1="http://schemas.microsoft.com/office/drawing/2015/9/8/chartex" xmlns:cx2="http://schemas.microsoft.com/office/drawing/2015/10/21/chartex" xmlns:cx3="http://schemas.microsoft.com/office/drawing/2016/5/9/chartex" xmlns:cx4="http://schemas.microsoft.com/office/drawing/2016/5/10/chartex" xmlns:cx5="http://schemas.microsoft.com/office/drawing/2016/5/11/chartex" xmlns:cx6="http://schemas.microsoft.com/office/drawing/2016/5/12/chartex" xmlns:cx7="http://schemas.microsoft.com/office/drawing/2016/5/13/chartex" xmlns:cx8="http://schemas.microsoft.com/office/drawing/2016/5/14/chartex" xmlns:mc="http://schemas.openxmlformats.org/markup-compatibility/2006" xmlns:aink="http://schemas.microsoft.com/office/drawing/2016/ink" xmlns:am3d="http://schemas.microsoft.com/office/drawing/2017/model3d" xmlns:o="urn:schemas-microsoft-com:office:office" xmlns:r="http://schemas.openxmlformats.org/officeDocument/2006/relationships" xmlns:m="http://schemas.openxmlformats.org/officeDocument/2006/math" xmlns:v="urn:schemas-microsoft-com:vml" xmlns:wp14="http://schemas.microsoft.com/office/word/2010/wordprocessingDrawing" xmlns:wp="http://schemas.openxmlformats.org/drawingml/2006/wordprocessingDrawing" xmlns:w10="urn:schemas-microsoft-com:office:word" xmlns:w="http://schemas.openxmlformats.org/wordprocessingml/2006/main" xmlns:w14="http://schemas.microsoft.com/office/word/2010/wordml" xmlns:w15="http://schemas.microsoft.com/office/word/2012/wordml" xmlns:w16cid="http://schemas.microsoft.com/office/word/2016/wordml/cid" xmlns:w16se="http://schemas.microsoft.com/office/word/2015/wordml/symex" xmlns:wpg="http://schemas.microsoft.com/office/word/2010/wordprocessingGroup" xmlns:wpi="http://schemas.microsoft.com/office/word/2010/wordprocessingInk" xmlns:wne="http://schemas.microsoft.com/office/word/2006/wordml" xmlns:wps="http://schemas.microsoft.com/office/word/2010/wordprocessingShape" mc:Ignorable="w14 w15 w16se w16cid wp14">
+  <w:abstractNum w:abstractNumId="0" w15:restartNumberingAfterBreak="0">
     <w:nsid w:val="9B25200B"/>
     <w:multiLevelType w:val="multilevel"/>
     <w:tmpl w:val="1FFC7EBC"/>
@@ -587,7 +587,7 @@
       <w:lvlJc w:val="left"/>
     </w:lvl>
   </w:abstractNum>
-  <w:abstractNum w:abstractNumId="1">
+  <w:abstractNum w:abstractNumId="1" w15:restartNumberingAfterBreak="0">
     <w:nsid w:val="E17F69BA"/>
     <w:multiLevelType w:val="multilevel"/>
     <w:tmpl w:val="2FD093AC"/>
@@ -679,7 +679,7 @@
       <w:lvlJc w:val="left"/>
     </w:lvl>
   </w:abstractNum>
-  <w:abstractNum w:abstractNumId="2">
+  <w:abstractNum w:abstractNumId="2" w15:restartNumberingAfterBreak="0">
     <w:nsid w:val="FFFFFF1D"/>
     <w:multiLevelType w:val="multilevel"/>
     <w:tmpl w:val="A7E4658A"/>
@@ -819,7 +819,7 @@
       </w:rPr>
     </w:lvl>
   </w:abstractNum>
-  <w:abstractNum w:abstractNumId="3">
+  <w:abstractNum w:abstractNumId="3" w15:restartNumberingAfterBreak="0">
     <w:nsid w:val="FFFFFF7C"/>
     <w:multiLevelType w:val="singleLevel"/>
     <w:tmpl w:val="DC681584"/>
@@ -836,7 +836,7 @@
       </w:pPr>
     </w:lvl>
   </w:abstractNum>
-  <w:abstractNum w:abstractNumId="4">
+  <w:abstractNum w:abstractNumId="4" w15:restartNumberingAfterBreak="0">
     <w:nsid w:val="FFFFFF7D"/>
     <w:multiLevelType w:val="singleLevel"/>
     <w:tmpl w:val="AD900B9C"/>
@@ -853,7 +853,7 @@
       </w:pPr>
     </w:lvl>
   </w:abstractNum>
-  <w:abstractNum w:abstractNumId="5">
+  <w:abstractNum w:abstractNumId="5" w15:restartNumberingAfterBreak="0">
     <w:nsid w:val="FFFFFF7E"/>
     <w:multiLevelType w:val="singleLevel"/>
     <w:tmpl w:val="9D1A9594"/>
@@ -870,7 +870,7 @@
       </w:pPr>
     </w:lvl>
   </w:abstractNum>
-  <w:abstractNum w:abstractNumId="6">
+  <w:abstractNum w:abstractNumId="6" w15:restartNumberingAfterBreak="0">
     <w:nsid w:val="FFFFFF7F"/>
     <w:multiLevelType w:val="singleLevel"/>
     <w:tmpl w:val="C50A877A"/>
@@ -887,7 +887,7 @@
       </w:pPr>
     </w:lvl>
   </w:abstractNum>
-  <w:abstractNum w:abstractNumId="7">
+  <w:abstractNum w:abstractNumId="7" w15:restartNumberingAfterBreak="0">
     <w:nsid w:val="FFFFFF80"/>
     <w:multiLevelType w:val="singleLevel"/>
     <w:tmpl w:val="AC76CEA8"/>
@@ -907,7 +907,7 @@
       </w:rPr>
     </w:lvl>
   </w:abstractNum>
-  <w:abstractNum w:abstractNumId="8">
+  <w:abstractNum w:abstractNumId="8" w15:restartNumberingAfterBreak="0">
     <w:nsid w:val="FFFFFF81"/>
     <w:multiLevelType w:val="singleLevel"/>
     <w:tmpl w:val="8D383CB2"/>
@@ -927,7 +927,7 @@
       </w:rPr>
     </w:lvl>
   </w:abstractNum>
-  <w:abstractNum w:abstractNumId="9">
+  <w:abstractNum w:abstractNumId="9" w15:restartNumberingAfterBreak="0">
     <w:nsid w:val="FFFFFF82"/>
     <w:multiLevelType w:val="singleLevel"/>
     <w:tmpl w:val="03BC9D42"/>
@@ -947,7 +947,7 @@
       </w:rPr>
     </w:lvl>
   </w:abstractNum>
-  <w:abstractNum w:abstractNumId="10">
+  <w:abstractNum w:abstractNumId="10" w15:restartNumberingAfterBreak="0">
     <w:nsid w:val="FFFFFF83"/>
     <w:multiLevelType w:val="singleLevel"/>
     <w:tmpl w:val="8D06A4C2"/>
@@ -967,7 +967,7 @@
       </w:rPr>
     </w:lvl>
   </w:abstractNum>
-  <w:abstractNum w:abstractNumId="11">
+  <w:abstractNum w:abstractNumId="11" w15:restartNumberingAfterBreak="0">
     <w:nsid w:val="FFFFFF88"/>
     <w:multiLevelType w:val="singleLevel"/>
     <w:tmpl w:val="EF8426D2"/>
@@ -984,7 +984,7 @@
       </w:pPr>
     </w:lvl>
   </w:abstractNum>
-  <w:abstractNum w:abstractNumId="12">
+  <w:abstractNum w:abstractNumId="12" w15:restartNumberingAfterBreak="0">
     <w:nsid w:val="FFFFFF89"/>
     <w:multiLevelType w:val="singleLevel"/>
     <w:tmpl w:val="24DED692"/>
@@ -1004,7 +1004,7 @@
       </w:rPr>
     </w:lvl>
   </w:abstractNum>
-  <w:abstractNum w:abstractNumId="13">
+  <w:abstractNum w:abstractNumId="13" w15:restartNumberingAfterBreak="0">
     <w:nsid w:val="00000007"/>
     <w:multiLevelType w:val="hybridMultilevel"/>
     <w:tmpl w:val="00000008"/>
@@ -1090,7 +1090,7 @@
       </w:pPr>
     </w:lvl>
   </w:abstractNum>
-  <w:abstractNum w:abstractNumId="14">
+  <w:abstractNum w:abstractNumId="14" w15:restartNumberingAfterBreak="0">
     <w:nsid w:val="00000009"/>
     <w:multiLevelType w:val="hybridMultilevel"/>
     <w:tmpl w:val="0000000A"/>
@@ -1176,7 +1176,7 @@
       </w:pPr>
     </w:lvl>
   </w:abstractNum>
-  <w:abstractNum w:abstractNumId="15">
+  <w:abstractNum w:abstractNumId="15" w15:restartNumberingAfterBreak="0">
     <w:nsid w:val="203136A4"/>
     <w:multiLevelType w:val="multilevel"/>
     <w:tmpl w:val="43E034F0"/>
@@ -1268,7 +1268,7 @@
       <w:lvlJc w:val="left"/>
     </w:lvl>
   </w:abstractNum>
-  <w:abstractNum w:abstractNumId="16">
+  <w:abstractNum w:abstractNumId="16" w15:restartNumberingAfterBreak="0">
     <w:nsid w:val="22BD7594"/>
     <w:multiLevelType w:val="multilevel"/>
     <w:tmpl w:val="D0109158"/>
@@ -1424,7 +1424,7 @@
 </file>
 
 <file path=word/styles.xml><?xml version="1.0" encoding="utf-8"?>
-<w:styles xmlns:mc="http://schemas.openxmlformats.org/markup-compatibility/2006" xmlns:r="http://schemas.openxmlformats.org/officeDocument/2006/relationships" xmlns:w="http://schemas.openxmlformats.org/wordprocessingml/2006/main" xmlns:w14="http://schemas.microsoft.com/office/word/2010/wordml" xmlns:w15="http://schemas.microsoft.com/office/word/2012/wordml" mc:Ignorable="w14 w15">
+<w:styles xmlns:mc="http://schemas.openxmlformats.org/markup-compatibility/2006" xmlns:r="http://schemas.openxmlformats.org/officeDocument/2006/relationships" xmlns:w="http://schemas.openxmlformats.org/wordprocessingml/2006/main" xmlns:w14="http://schemas.microsoft.com/office/word/2010/wordml" xmlns:w15="http://schemas.microsoft.com/office/word/2012/wordml" xmlns:w16cid="http://schemas.microsoft.com/office/word/2016/wordml/cid" xmlns:w16se="http://schemas.microsoft.com/office/word/2015/wordml/symex" mc:Ignorable="w14 w15 w16se w16cid">
   <w:docDefaults>
     <w:rPrDefault>
       <w:rPr>
@@ -1440,7 +1440,7 @@
       </w:pPr>
     </w:pPrDefault>
   </w:docDefaults>
-  <w:latentStyles w:defLockedState="0" w:defUIPriority="0" w:defSemiHidden="0" w:defUnhideWhenUsed="0" w:defQFormat="0" w:count="380">
+  <w:latentStyles w:defLockedState="0" w:defUIPriority="0" w:defSemiHidden="0" w:defUnhideWhenUsed="0" w:defQFormat="0" w:count="375">
     <w:lsdException w:name="heading 1" w:uiPriority="9" w:qFormat="1"/>
     <w:lsdException w:name="heading 7" w:semiHidden="1" w:unhideWhenUsed="1"/>
     <w:lsdException w:name="heading 8" w:semiHidden="1" w:unhideWhenUsed="1"/>
@@ -1572,15 +1572,6 @@
     <w:lsdException w:name="Table Web 3" w:semiHidden="1" w:unhideWhenUsed="1"/>
     <w:lsdException w:name="Balloon Text" w:semiHidden="1" w:unhideWhenUsed="1"/>
     <w:lsdException w:name="Table Theme" w:semiHidden="1" w:unhideWhenUsed="1"/>
-    <w:lsdException w:name="Note Level 1" w:semiHidden="1" w:unhideWhenUsed="1"/>
-    <w:lsdException w:name="Note Level 2" w:semiHidden="1" w:unhideWhenUsed="1"/>
-    <w:lsdException w:name="Note Level 3" w:semiHidden="1" w:unhideWhenUsed="1"/>
-    <w:lsdException w:name="Note Level 4" w:semiHidden="1" w:unhideWhenUsed="1"/>
-    <w:lsdException w:name="Note Level 5" w:semiHidden="1" w:unhideWhenUsed="1"/>
-    <w:lsdException w:name="Note Level 6" w:semiHidden="1" w:unhideWhenUsed="1"/>
-    <w:lsdException w:name="Note Level 7" w:semiHidden="1" w:unhideWhenUsed="1"/>
-    <w:lsdException w:name="Note Level 8" w:semiHidden="1" w:unhideWhenUsed="1"/>
-    <w:lsdException w:name="Note Level 9" w:semiHidden="1" w:unhideWhenUsed="1"/>
     <w:lsdException w:name="Light Shading"/>
     <w:lsdException w:name="Light List"/>
     <w:lsdException w:name="Light Grid"/>
@@ -2980,7 +2971,7 @@
 </file>
 
 <file path=customXml/itemProps1.xml><?xml version="1.0" encoding="utf-8"?>
-<ds:datastoreItem xmlns:ds="http://schemas.openxmlformats.org/officeDocument/2006/customXml" ds:itemID="{D30F79B9-31E1-A745-A058-4FE6EAAFC40B}">
+<ds:datastoreItem xmlns:ds="http://schemas.openxmlformats.org/officeDocument/2006/customXml" ds:itemID="{A5B86A05-A0D8-384A-ABA9-3A5A6F53D73F}">
   <ds:schemaRefs>
     <ds:schemaRef ds:uri="http://schemas.openxmlformats.org/officeDocument/2006/bibliography"/>
   </ds:schemaRefs>

</xml_diff>

<commit_message>
adjust border spacing in templates.
</commit_message>
<xml_diff>
--- a/inst/template-proposal.docx
+++ b/inst/template-proposal.docx
@@ -14,32 +14,14 @@
         <mc:AlternateContent>
           <mc:Choice Requires="wps">
             <w:drawing>
-              <wp:anchor distT="0" distB="0" distL="114300" distR="114300" simplePos="0" relativeHeight="251664384" behindDoc="0" locked="1" layoutInCell="1" allowOverlap="1" wp14:anchorId="1AAB2D7F" wp14:editId="5068842E">
+              <wp:anchor distT="0" distB="0" distL="114300" distR="114300" simplePos="0" relativeHeight="251664384" behindDoc="0" locked="1" layoutInCell="1" allowOverlap="1" wp14:anchorId="1AAB2D7F" wp14:editId="2AAE00A8">
                 <wp:simplePos x="0" y="0"/>
-                <mc:AlternateContent>
-                  <mc:Choice Requires="wp14">
-                    <wp:positionH relativeFrom="page">
-                      <wp14:pctPosHOffset>0</wp14:pctPosHOffset>
-                    </wp:positionH>
-                  </mc:Choice>
-                  <mc:Fallback>
-                    <wp:positionH relativeFrom="page">
-                      <wp:posOffset>0</wp:posOffset>
-                    </wp:positionH>
-                  </mc:Fallback>
-                </mc:AlternateContent>
-                <mc:AlternateContent>
-                  <mc:Choice Requires="wp14">
-                    <wp:positionV relativeFrom="page">
-                      <wp14:pctPosVOffset>0</wp14:pctPosVOffset>
-                    </wp:positionV>
-                  </mc:Choice>
-                  <mc:Fallback>
-                    <wp:positionV relativeFrom="page">
-                      <wp:posOffset>0</wp:posOffset>
-                    </wp:positionV>
-                  </mc:Fallback>
-                </mc:AlternateContent>
+                <wp:positionH relativeFrom="page">
+                  <wp:posOffset>0</wp:posOffset>
+                </wp:positionH>
+                <wp:positionV relativeFrom="page">
+                  <wp:posOffset>-154305</wp:posOffset>
+                </wp:positionV>
                 <wp:extent cx="1619885" cy="5513705"/>
                 <wp:effectExtent l="0" t="0" r="5715" b="23495"/>
                 <wp:wrapNone/>
@@ -64,10 +46,10 @@
                         <a:effectLst/>
                         <a:extLst>
                           <a:ext uri="{FAA26D3D-D897-4be2-8F04-BA451C77F1D7}">
-                            <ma14:placeholderFlag xmlns:ma14="http://schemas.microsoft.com/office/mac/drawingml/2011/main" xmlns:w="http://schemas.openxmlformats.org/wordprocessingml/2006/main" xmlns:w10="urn:schemas-microsoft-com:office:word" xmlns:v="urn:schemas-microsoft-com:vml" xmlns:o="urn:schemas-microsoft-com:office:office" xmlns:mv="urn:schemas-microsoft-com:mac:vml" xmlns:mo="http://schemas.microsoft.com/office/mac/office/2008/main" xmlns=""/>
+                            <ma14:placeholderFlag xmlns="" xmlns:mo="http://schemas.microsoft.com/office/mac/office/2008/main" xmlns:mv="urn:schemas-microsoft-com:mac:vml" xmlns:o="urn:schemas-microsoft-com:office:office" xmlns:v="urn:schemas-microsoft-com:vml" xmlns:w10="urn:schemas-microsoft-com:office:word" xmlns:w="http://schemas.openxmlformats.org/wordprocessingml/2006/main" xmlns:ma14="http://schemas.microsoft.com/office/mac/drawingml/2011/main"/>
                           </a:ext>
                           <a:ext uri="{C572A759-6A51-4108-AA02-DFA0A04FC94B}">
-                            <ma14:wrappingTextBoxFlag xmlns:ma14="http://schemas.microsoft.com/office/mac/drawingml/2011/main" xmlns:w="http://schemas.openxmlformats.org/wordprocessingml/2006/main" xmlns:w10="urn:schemas-microsoft-com:office:word" xmlns:v="urn:schemas-microsoft-com:vml" xmlns:o="urn:schemas-microsoft-com:office:office" xmlns:mv="urn:schemas-microsoft-com:mac:vml" xmlns:mo="http://schemas.microsoft.com/office/mac/office/2008/main" xmlns=""/>
+                            <ma14:wrappingTextBoxFlag xmlns="" xmlns:mo="http://schemas.microsoft.com/office/mac/office/2008/main" xmlns:mv="urn:schemas-microsoft-com:mac:vml" xmlns:o="urn:schemas-microsoft-com:office:office" xmlns:v="urn:schemas-microsoft-com:vml" xmlns:w10="urn:schemas-microsoft-com:office:word" xmlns:w="http://schemas.openxmlformats.org/wordprocessingml/2006/main" xmlns:ma14="http://schemas.microsoft.com/office/mac/drawingml/2011/main"/>
                           </a:ext>
                         </a:extLst>
                       </wps:spPr>
@@ -95,6 +77,7 @@
                               </w:rPr>
                             </w:pPr>
                             <w:bookmarkStart w:id="0" w:name="logo"/>
+                            <w:bookmarkStart w:id="1" w:name="_GoBack"/>
                             <w:r>
                               <w:rPr>
                                 <w:b/>
@@ -102,6 +85,7 @@
                               <w:t>LOGO</w:t>
                             </w:r>
                             <w:bookmarkEnd w:id="0"/>
+                            <w:bookmarkEnd w:id="1"/>
                           </w:p>
                         </w:txbxContent>
                       </wps:txbx>
@@ -129,7 +113,7 @@
                 <v:stroke joinstyle="miter"/>
                 <v:path gradientshapeok="t" o:connecttype="rect"/>
               </v:shapetype>
-              <v:shape id="Text Box 2" o:spid="_x0000_s1026" type="#_x0000_t202" style="position:absolute;margin-left:0;margin-top:0;width:127.55pt;height:434.15pt;z-index:251664384;visibility:visible;mso-wrap-style:square;mso-width-percent:0;mso-height-percent:0;mso-left-percent:0;mso-top-percent:0;mso-wrap-distance-left:9pt;mso-wrap-distance-top:0;mso-wrap-distance-right:9pt;mso-wrap-distance-bottom:0;mso-position-horizontal-relative:page;mso-position-vertical-relative:page;mso-width-percent:0;mso-height-percent:0;mso-left-percent:0;mso-top-percent:0;mso-width-relative:margin;mso-height-relative:margin;v-text-anchor:top" o:gfxdata="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" filled="f" stroked="f">
+              <v:shape id="Text Box 2" o:spid="_x0000_s1026" type="#_x0000_t202" style="position:absolute;margin-left:0;margin-top:-12.15pt;width:127.55pt;height:434.15pt;z-index:251664384;visibility:visible;mso-wrap-style:square;mso-width-percent:0;mso-height-percent:0;mso-wrap-distance-left:9pt;mso-wrap-distance-top:0;mso-wrap-distance-right:9pt;mso-wrap-distance-bottom:0;mso-position-horizontal:absolute;mso-position-horizontal-relative:page;mso-position-vertical:absolute;mso-position-vertical-relative:page;mso-width-percent:0;mso-height-percent:0;mso-width-relative:margin;mso-height-relative:margin;v-text-anchor:top" o:gfxdata="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" filled="f" stroked="f">
                 <v:textbox inset="0,0,0,0">
                   <w:txbxContent>
                     <w:p>
@@ -139,14 +123,16 @@
                           <w:b/>
                         </w:rPr>
                       </w:pPr>
-                      <w:bookmarkStart w:id="1" w:name="logo"/>
+                      <w:bookmarkStart w:id="2" w:name="logo"/>
+                      <w:bookmarkStart w:id="3" w:name="_GoBack"/>
                       <w:r>
                         <w:rPr>
                           <w:b/>
                         </w:rPr>
                         <w:t>LOGO</w:t>
                       </w:r>
-                      <w:bookmarkEnd w:id="1"/>
+                      <w:bookmarkEnd w:id="2"/>
+                      <w:bookmarkEnd w:id="3"/>
                     </w:p>
                   </w:txbxContent>
                 </v:textbox>
@@ -197,7 +183,7 @@
                         <a:effectLst/>
                         <a:extLst>
                           <a:ext uri="{C572A759-6A51-4108-AA02-DFA0A04FC94B}">
-                            <ma14:wrappingTextBoxFlag xmlns:ma14="http://schemas.microsoft.com/office/mac/drawingml/2011/main" xmlns:w="http://schemas.openxmlformats.org/wordprocessingml/2006/main" xmlns:w10="urn:schemas-microsoft-com:office:word" xmlns:v="urn:schemas-microsoft-com:vml" xmlns:o="urn:schemas-microsoft-com:office:office" xmlns:mv="urn:schemas-microsoft-com:mac:vml" xmlns:mo="http://schemas.microsoft.com/office/mac/office/2008/main" xmlns=""/>
+                            <ma14:wrappingTextBoxFlag xmlns="" xmlns:mo="http://schemas.microsoft.com/office/mac/office/2008/main" xmlns:mv="urn:schemas-microsoft-com:mac:vml" xmlns:o="urn:schemas-microsoft-com:office:office" xmlns:v="urn:schemas-microsoft-com:vml" xmlns:w10="urn:schemas-microsoft-com:office:word" xmlns:w="http://schemas.openxmlformats.org/wordprocessingml/2006/main" xmlns:ma14="http://schemas.microsoft.com/office/mac/drawingml/2011/main"/>
                           </a:ext>
                         </a:extLst>
                       </wps:spPr>
@@ -221,21 +207,21 @@
                             <w:pPr>
                               <w:pStyle w:val="sidedate"/>
                             </w:pPr>
-                            <w:bookmarkStart w:id="2" w:name="date"/>
+                            <w:bookmarkStart w:id="4" w:name="date"/>
                             <w:r>
                               <w:t>DATE</w:t>
                             </w:r>
-                            <w:bookmarkEnd w:id="2"/>
+                            <w:bookmarkEnd w:id="4"/>
                           </w:p>
                           <w:p>
                             <w:pPr>
                               <w:pStyle w:val="sidedate"/>
                             </w:pPr>
-                            <w:bookmarkStart w:id="3" w:name="contact"/>
+                            <w:bookmarkStart w:id="5" w:name="contact"/>
                             <w:r>
                               <w:t>CONTACT</w:t>
                             </w:r>
-                            <w:bookmarkEnd w:id="3"/>
+                            <w:bookmarkEnd w:id="5"/>
                           </w:p>
                         </w:txbxContent>
                       </wps:txbx>
@@ -328,7 +314,7 @@
                         <a:effectLst/>
                         <a:extLst>
                           <a:ext uri="{C572A759-6A51-4108-AA02-DFA0A04FC94B}">
-                            <ma14:wrappingTextBoxFlag xmlns:ma14="http://schemas.microsoft.com/office/mac/drawingml/2011/main" xmlns:w="http://schemas.openxmlformats.org/wordprocessingml/2006/main" xmlns:w10="urn:schemas-microsoft-com:office:word" xmlns:v="urn:schemas-microsoft-com:vml" xmlns:o="urn:schemas-microsoft-com:office:office" xmlns:mv="urn:schemas-microsoft-com:mac:vml" xmlns:mo="http://schemas.microsoft.com/office/mac/office/2008/main" xmlns=""/>
+                            <ma14:wrappingTextBoxFlag xmlns="" xmlns:mo="http://schemas.microsoft.com/office/mac/office/2008/main" xmlns:mv="urn:schemas-microsoft-com:mac:vml" xmlns:o="urn:schemas-microsoft-com:office:office" xmlns:v="urn:schemas-microsoft-com:vml" xmlns:w10="urn:schemas-microsoft-com:office:word" xmlns:w="http://schemas.openxmlformats.org/wordprocessingml/2006/main" xmlns:ma14="http://schemas.microsoft.com/office/mac/drawingml/2011/main"/>
                           </a:ext>
                         </a:extLst>
                       </wps:spPr>
@@ -399,8 +385,6 @@
       <w:r>
         <w:t xml:space="preserve">    </w:t>
       </w:r>
-      <w:bookmarkStart w:id="8" w:name="_GoBack"/>
-      <w:bookmarkEnd w:id="8"/>
     </w:p>
     <w:sectPr>
       <w:headerReference w:type="default" r:id="rId8"/>
@@ -2971,7 +2955,7 @@
 </file>
 
 <file path=customXml/itemProps1.xml><?xml version="1.0" encoding="utf-8"?>
-<ds:datastoreItem xmlns:ds="http://schemas.openxmlformats.org/officeDocument/2006/customXml" ds:itemID="{A5B86A05-A0D8-384A-ABA9-3A5A6F53D73F}">
+<ds:datastoreItem xmlns:ds="http://schemas.openxmlformats.org/officeDocument/2006/customXml" ds:itemID="{67F3285E-3EAD-8643-BCF7-7F0112B58AA0}">
   <ds:schemaRefs>
     <ds:schemaRef ds:uri="http://schemas.openxmlformats.org/officeDocument/2006/bibliography"/>
   </ds:schemaRefs>

</xml_diff>